<commit_message>
Commit at 14:58:34.55  13.10.2023 - quasi finito la midifica delle linee
</commit_message>
<xml_diff>
--- a/4_Diari/2023-10-13_gioele.chiodoni.docx
+++ b/4_Diari/2023-10-13_gioele.chiodoni.docx
@@ -116,8 +116,6 @@
               </w:rPr>
               <w:t>13.10.2023</w:t>
             </w:r>
-            <w:bookmarkStart w:id="0" w:name="_GoBack"/>
-            <w:bookmarkEnd w:id="0"/>
           </w:p>
         </w:tc>
       </w:tr>
@@ -150,9 +148,9 @@
                 <w:rFonts w:ascii="Arial" w:hAnsi="Arial" w:cs="Arial"/>
               </w:rPr>
             </w:pPr>
-            <w:bookmarkStart w:id="1" w:name="OLE_LINK10"/>
-            <w:bookmarkStart w:id="2" w:name="OLE_LINK11"/>
-            <w:bookmarkStart w:id="3" w:name="OLE_LINK12"/>
+            <w:bookmarkStart w:id="0" w:name="OLE_LINK10"/>
+            <w:bookmarkStart w:id="1" w:name="OLE_LINK11"/>
+            <w:bookmarkStart w:id="2" w:name="OLE_LINK12"/>
             <w:r>
               <w:rPr>
                 <w:rFonts w:ascii="Arial" w:hAnsi="Arial" w:cs="Arial"/>
@@ -185,11 +183,47 @@
               <w:t>Modifica dei rettangoli</w:t>
             </w:r>
           </w:p>
+          <w:p>
+            <w:pPr>
+              <w:pStyle w:val="Paragrafoelenco"/>
+              <w:numPr>
+                <w:ilvl w:val="0"/>
+                <w:numId w:val="21"/>
+              </w:numPr>
+              <w:rPr>
+                <w:rFonts w:ascii="Arial" w:hAnsi="Arial" w:cs="Arial"/>
+              </w:rPr>
+            </w:pPr>
+            <w:r>
+              <w:rPr>
+                <w:rFonts w:ascii="Arial" w:hAnsi="Arial" w:cs="Arial"/>
+              </w:rPr>
+              <w:t xml:space="preserve">Modifica dei cerchi </w:t>
+            </w:r>
+          </w:p>
+          <w:p>
+            <w:pPr>
+              <w:pStyle w:val="Paragrafoelenco"/>
+              <w:numPr>
+                <w:ilvl w:val="0"/>
+                <w:numId w:val="21"/>
+              </w:numPr>
+              <w:rPr>
+                <w:rFonts w:ascii="Arial" w:hAnsi="Arial" w:cs="Arial"/>
+              </w:rPr>
+            </w:pPr>
+            <w:r>
+              <w:rPr>
+                <w:rFonts w:ascii="Arial" w:hAnsi="Arial" w:cs="Arial"/>
+              </w:rPr>
+              <w:t>Modifica delle linee</w:t>
+            </w:r>
+          </w:p>
         </w:tc>
       </w:tr>
+      <w:bookmarkEnd w:id="0"/>
       <w:bookmarkEnd w:id="1"/>
       <w:bookmarkEnd w:id="2"/>
-      <w:bookmarkEnd w:id="3"/>
     </w:tbl>
     <w:p>
       <w:pPr>
@@ -251,6 +285,60 @@
               <w:t xml:space="preserve">Per la modifica dei rettangoli ho riadattato ciò che ho usato per i puntini. </w:t>
             </w:r>
           </w:p>
+          <w:p>
+            <w:pPr>
+              <w:pStyle w:val="Paragrafoelenco"/>
+              <w:numPr>
+                <w:ilvl w:val="0"/>
+                <w:numId w:val="21"/>
+              </w:numPr>
+              <w:rPr>
+                <w:rFonts w:ascii="Arial" w:hAnsi="Arial" w:cs="Arial"/>
+              </w:rPr>
+            </w:pPr>
+            <w:r>
+              <w:rPr>
+                <w:rFonts w:ascii="Arial" w:hAnsi="Arial" w:cs="Arial"/>
+              </w:rPr>
+              <w:t>Anche per la modifica dei cerchi esseno pressoché uguale a quella dei rettangoli non ho avuto problemi.</w:t>
+            </w:r>
+          </w:p>
+          <w:p>
+            <w:pPr>
+              <w:pStyle w:val="Paragrafoelenco"/>
+              <w:numPr>
+                <w:ilvl w:val="0"/>
+                <w:numId w:val="21"/>
+              </w:numPr>
+              <w:rPr>
+                <w:rFonts w:ascii="Arial" w:hAnsi="Arial" w:cs="Arial"/>
+              </w:rPr>
+            </w:pPr>
+            <w:r>
+              <w:rPr>
+                <w:rFonts w:ascii="Arial" w:hAnsi="Arial" w:cs="Arial"/>
+              </w:rPr>
+              <w:t xml:space="preserve">Anche nella modifica delle linee non ho avuto problemi siccome era </w:t>
+            </w:r>
+            <w:r>
+              <w:rPr>
+                <w:rFonts w:ascii="Arial" w:hAnsi="Arial" w:cs="Arial"/>
+              </w:rPr>
+              <w:t>una via di mezzo fr</w:t>
+            </w:r>
+            <w:r>
+              <w:rPr>
+                <w:rFonts w:ascii="Arial" w:hAnsi="Arial" w:cs="Arial"/>
+              </w:rPr>
+              <w:t xml:space="preserve">a quella dei puntini </w:t>
+            </w:r>
+            <w:r>
+              <w:rPr>
+                <w:rFonts w:ascii="Arial" w:hAnsi="Arial" w:cs="Arial"/>
+              </w:rPr>
+              <w:t>e dei rettangoli.</w:t>
+            </w:r>
+          </w:p>
         </w:tc>
       </w:tr>
     </w:tbl>
@@ -302,6 +390,8 @@
                 <w:rFonts w:ascii="Arial" w:hAnsi="Arial" w:cs="Arial"/>
               </w:rPr>
             </w:pPr>
+            <w:bookmarkStart w:id="3" w:name="_GoBack"/>
+            <w:bookmarkEnd w:id="3"/>
           </w:p>
         </w:tc>
       </w:tr>
@@ -3959,7 +4049,6 @@
     <w:rsid w:val="00092592"/>
     <w:rsid w:val="000B454E"/>
     <w:rsid w:val="000B47BC"/>
-    <w:rsid w:val="000B7AB4"/>
     <w:rsid w:val="000E0CC5"/>
     <w:rsid w:val="000F117C"/>
     <w:rsid w:val="001101C0"/>
@@ -4072,6 +4161,7 @@
     <w:rsid w:val="00EC6CCE"/>
     <w:rsid w:val="00EE4297"/>
     <w:rsid w:val="00F1629B"/>
+    <w:rsid w:val="00F215B8"/>
     <w:rsid w:val="00F53A00"/>
     <w:rsid w:val="00F902BF"/>
     <w:rsid w:val="00F93792"/>
@@ -4871,7 +4961,7 @@
 </file>
 
 <file path=customXml/itemProps1.xml><?xml version="1.0" encoding="utf-8"?>
-<ds:datastoreItem xmlns:ds="http://schemas.openxmlformats.org/officeDocument/2006/customXml" ds:itemID="{7BF5D201-6EF6-49C6-813F-807DC7850239}">
+<ds:datastoreItem xmlns:ds="http://schemas.openxmlformats.org/officeDocument/2006/customXml" ds:itemID="{107B375A-EEF7-41D7-AC15-E5BE27C0698D}">
   <ds:schemaRefs>
     <ds:schemaRef ds:uri="http://schemas.openxmlformats.org/officeDocument/2006/bibliography"/>
   </ds:schemaRefs>

</xml_diff>